<commit_message>
ms to pdf analysing
</commit_message>
<xml_diff>
--- a/pdfCloud/resources/views/word_html/test.docx
+++ b/pdfCloud/resources/views/word_html/test.docx
@@ -73,9 +73,61 @@
     <w:p>
       <w:pPr>
         <w:spacing w:line="480" w:lineRule="auto"/>
-      </w:pPr>
+        <w:rPr>
+          <w:b/>
+          <w:noProof/>
+          <w:color w:val="FFFEFD" w:themeColor="accent6" w:themeTint="02"/>
+          <w:spacing w:val="10"/>
+          <w14:glow w14:rad="53098">
+            <w14:schemeClr w14:val="accent6">
+              <w14:alpha w14:val="70000"/>
+              <w14:satMod w14:val="180000"/>
+            </w14:schemeClr>
+          </w14:glow>
+          <w14:textOutline w14:w="6350" w14:cap="flat" w14:cmpd="sng" w14:algn="ctr">
+            <w14:solidFill>
+              <w14:schemeClr w14:val="accent6">
+                <w14:satMod w14:val="120000"/>
+                <w14:shade w14:val="80000"/>
+              </w14:schemeClr>
+            </w14:solidFill>
+            <w14:prstDash w14:val="solid"/>
+            <w14:round/>
+          </w14:textOutline>
+        </w:rPr>
+      </w:pPr>
+      <w:r>
+        <w:rPr>
+          <w:b/>
+          <w:noProof/>
+          <w:color w:val="FFFEFD" w:themeColor="accent6" w:themeTint="02"/>
+          <w:spacing w:val="10"/>
+          <w14:glow w14:rad="53098">
+            <w14:schemeClr w14:val="accent6">
+              <w14:alpha w14:val="70000"/>
+              <w14:satMod w14:val="180000"/>
+            </w14:schemeClr>
+          </w14:glow>
+          <w14:textOutline w14:w="6350" w14:cap="flat" w14:cmpd="sng" w14:algn="ctr">
+            <w14:solidFill>
+              <w14:schemeClr w14:val="accent6">
+                <w14:satMod w14:val="120000"/>
+                <w14:shade w14:val="80000"/>
+              </w14:schemeClr>
+            </w14:solidFill>
+            <w14:prstDash w14:val="solid"/>
+            <w14:round/>
+          </w14:textOutline>
+        </w:rPr>
+        <w:t>sdhfjahsdfjkhasjdkfhjksdh</w:t>
+      </w:r>
       <w:bookmarkStart w:id="0" w:name="_GoBack"/>
       <w:bookmarkEnd w:id="0"/>
+    </w:p>
+    <w:p>
+      <w:pPr>
+        <w:spacing w:line="480" w:lineRule="auto"/>
+      </w:pPr>
       <w:r>
         <w:rPr>
           <w:noProof/>

</xml_diff>